<commit_message>
added changes on 29/12
</commit_message>
<xml_diff>
--- a/quiz/quiz_note.docx
+++ b/quiz/quiz_note.docx
@@ -103,15 +103,7 @@
           <w:sz w:val="27"/>
           <w:szCs w:val="27"/>
         </w:rPr>
-        <w:t xml:space="preserve"> values.</w:t>
-      </w:r>
-      <w:r>
-        <w:rPr>
-          <w:rFonts w:ascii="Lato" w:hAnsi="Lato"/>
-          <w:sz w:val="27"/>
-          <w:szCs w:val="27"/>
-        </w:rPr>
-        <w:t xml:space="preserve"> </w:t>
+        <w:t xml:space="preserve"> values. </w:t>
       </w:r>
       <w:r>
         <w:rPr>
@@ -198,15 +190,7 @@
           <w:sz w:val="27"/>
           <w:szCs w:val="27"/>
         </w:rPr>
-        <w:t> element. This provides assistive technology users with a visual reference to the input.</w:t>
-      </w:r>
-      <w:r>
-        <w:rPr>
-          <w:rFonts w:ascii="Lato" w:hAnsi="Lato"/>
-          <w:sz w:val="27"/>
-          <w:szCs w:val="27"/>
-        </w:rPr>
-        <w:t xml:space="preserve"> </w:t>
+        <w:t xml:space="preserve"> element. This provides assistive technology users with a visual reference to the input. </w:t>
       </w:r>
       <w:r>
         <w:rPr>
@@ -275,12 +259,26 @@
     </w:p>
     <w:p>
       <w:pPr>
-        <w:pStyle w:val="ListParagraph"/>
+        <w:pStyle w:val="NormalWeb"/>
         <w:numPr>
           <w:ilvl w:val="0"/>
-          <w:numId w:val="1"/>
+          <w:numId w:val="2"/>
         </w:numPr>
-      </w:pPr>
+        <w:shd w:val="clear" w:color="auto" w:fill="F5F6F7"/>
+        <w:rPr>
+          <w:rFonts w:ascii="Lato" w:hAnsi="Lato"/>
+          <w:sz w:val="27"/>
+          <w:szCs w:val="27"/>
+        </w:rPr>
+      </w:pPr>
+      <w:r>
+        <w:rPr>
+          <w:rFonts w:ascii="Lato" w:hAnsi="Lato"/>
+          <w:sz w:val="27"/>
+          <w:szCs w:val="27"/>
+        </w:rPr>
+        <w:t xml:space="preserve">A form element must need to have a method specifying whether the action is get or post. And the action link. In each of the div block we can and label and input which are interconnected using the for attribute. </w:t>
+      </w:r>
     </w:p>
     <w:sectPr>
       <w:pgSz w:w="11906" w:h="16838"/>
@@ -1049,7 +1047,6 @@
     <w:name w:val="Normal (Web)"/>
     <w:basedOn w:val="Normal"/>
     <w:uiPriority w:val="99"/>
-    <w:semiHidden/>
     <w:unhideWhenUsed/>
     <w:rsid w:val="0093429E"/>
     <w:pPr>

</xml_diff>

<commit_message>
added changes on 30/12
</commit_message>
<xml_diff>
--- a/quiz/quiz_note.docx
+++ b/quiz/quiz_note.docx
@@ -277,8 +277,1049 @@
           <w:sz w:val="27"/>
           <w:szCs w:val="27"/>
         </w:rPr>
-        <w:t xml:space="preserve">A form element must need to have a method specifying whether the action is get or post. And the action link. In each of the div block we can and label and input which are interconnected using the for attribute. </w:t>
-      </w:r>
+        <w:t xml:space="preserve">A form element must need to have a method specifying whether the action is </w:t>
+      </w:r>
+      <w:proofErr w:type="gramStart"/>
+      <w:r>
+        <w:rPr>
+          <w:rFonts w:ascii="Lato" w:hAnsi="Lato"/>
+          <w:sz w:val="27"/>
+          <w:szCs w:val="27"/>
+        </w:rPr>
+        <w:t>get</w:t>
+      </w:r>
+      <w:proofErr w:type="gramEnd"/>
+      <w:r>
+        <w:rPr>
+          <w:rFonts w:ascii="Lato" w:hAnsi="Lato"/>
+          <w:sz w:val="27"/>
+          <w:szCs w:val="27"/>
+        </w:rPr>
+        <w:t xml:space="preserve"> or post. And the action link. In each of the div block we can and label and input which are interconnected using the for attribute. </w:t>
+      </w:r>
+    </w:p>
+    <w:p>
+      <w:pPr>
+        <w:pStyle w:val="NormalWeb"/>
+        <w:numPr>
+          <w:ilvl w:val="0"/>
+          <w:numId w:val="2"/>
+        </w:numPr>
+        <w:shd w:val="clear" w:color="auto" w:fill="F5F6F7"/>
+        <w:rPr>
+          <w:rFonts w:ascii="Lato" w:hAnsi="Lato"/>
+          <w:sz w:val="27"/>
+          <w:szCs w:val="27"/>
+        </w:rPr>
+      </w:pPr>
+      <w:r>
+        <w:rPr>
+          <w:rFonts w:ascii="Lato" w:hAnsi="Lato"/>
+          <w:color w:val="1B1B32"/>
+          <w:sz w:val="27"/>
+          <w:szCs w:val="27"/>
+          <w:shd w:val="clear" w:color="auto" w:fill="F5F6F7"/>
+        </w:rPr>
+        <w:t>The </w:t>
+      </w:r>
+      <w:r>
+        <w:rPr>
+          <w:rStyle w:val="HTMLCode"/>
+          <w:rFonts w:eastAsiaTheme="majorEastAsia"/>
+          <w:sz w:val="24"/>
+          <w:szCs w:val="24"/>
+        </w:rPr>
+        <w:t>footer</w:t>
+      </w:r>
+      <w:r>
+        <w:rPr>
+          <w:rFonts w:ascii="Lato" w:hAnsi="Lato"/>
+          <w:color w:val="1B1B32"/>
+          <w:sz w:val="27"/>
+          <w:szCs w:val="27"/>
+          <w:shd w:val="clear" w:color="auto" w:fill="F5F6F7"/>
+        </w:rPr>
+        <w:t> element is a container for a collection of content that is related to the page, and the </w:t>
+      </w:r>
+      <w:r>
+        <w:rPr>
+          <w:rStyle w:val="HTMLCode"/>
+          <w:rFonts w:eastAsiaTheme="majorEastAsia"/>
+          <w:sz w:val="24"/>
+          <w:szCs w:val="24"/>
+        </w:rPr>
+        <w:t>address</w:t>
+      </w:r>
+      <w:r>
+        <w:rPr>
+          <w:rFonts w:ascii="Lato" w:hAnsi="Lato"/>
+          <w:color w:val="1B1B32"/>
+          <w:sz w:val="27"/>
+          <w:szCs w:val="27"/>
+          <w:shd w:val="clear" w:color="auto" w:fill="F5F6F7"/>
+        </w:rPr>
+        <w:t> element is a container for contact information for the author of the page.</w:t>
+      </w:r>
+      <w:r>
+        <w:rPr>
+          <w:rFonts w:ascii="Lato" w:hAnsi="Lato"/>
+          <w:color w:val="1B1B32"/>
+          <w:sz w:val="27"/>
+          <w:szCs w:val="27"/>
+          <w:shd w:val="clear" w:color="auto" w:fill="F5F6F7"/>
+        </w:rPr>
+        <w:t xml:space="preserve"> </w:t>
+      </w:r>
+    </w:p>
+    <w:p>
+      <w:pPr>
+        <w:pStyle w:val="NormalWeb"/>
+        <w:numPr>
+          <w:ilvl w:val="0"/>
+          <w:numId w:val="2"/>
+        </w:numPr>
+        <w:shd w:val="clear" w:color="auto" w:fill="F5F6F7"/>
+        <w:rPr>
+          <w:rFonts w:ascii="Lato" w:hAnsi="Lato"/>
+          <w:sz w:val="27"/>
+          <w:szCs w:val="27"/>
+        </w:rPr>
+      </w:pPr>
+      <w:r>
+        <w:rPr>
+          <w:rFonts w:ascii="Lato" w:hAnsi="Lato"/>
+          <w:sz w:val="27"/>
+          <w:szCs w:val="27"/>
+        </w:rPr>
+        <w:t>On the topic of visual accessibility, contrast between elements is a key factor. For example, the contrast between the text and the background of a heading should be at least 4.5:1.</w:t>
+      </w:r>
+    </w:p>
+    <w:p>
+      <w:pPr>
+        <w:pStyle w:val="NormalWeb"/>
+        <w:numPr>
+          <w:ilvl w:val="0"/>
+          <w:numId w:val="2"/>
+        </w:numPr>
+        <w:shd w:val="clear" w:color="auto" w:fill="F5F6F7"/>
+        <w:spacing w:before="0" w:beforeAutospacing="0" w:after="0" w:afterAutospacing="0"/>
+        <w:rPr>
+          <w:rFonts w:ascii="Lato" w:hAnsi="Lato"/>
+          <w:sz w:val="27"/>
+          <w:szCs w:val="27"/>
+        </w:rPr>
+      </w:pPr>
+      <w:r>
+        <w:rPr>
+          <w:rFonts w:ascii="Lato" w:hAnsi="Lato"/>
+          <w:sz w:val="27"/>
+          <w:szCs w:val="27"/>
+        </w:rPr>
+        <w:t xml:space="preserve">Change the font </w:t>
+      </w:r>
+      <w:proofErr w:type="spellStart"/>
+      <w:r>
+        <w:rPr>
+          <w:rFonts w:ascii="Lato" w:hAnsi="Lato"/>
+          <w:sz w:val="27"/>
+          <w:szCs w:val="27"/>
+        </w:rPr>
+        <w:t>color</w:t>
+      </w:r>
+      <w:proofErr w:type="spellEnd"/>
+      <w:r>
+        <w:rPr>
+          <w:rFonts w:ascii="Lato" w:hAnsi="Lato"/>
+          <w:sz w:val="27"/>
+          <w:szCs w:val="27"/>
+        </w:rPr>
+        <w:t xml:space="preserve"> of all the anchor elements within the list elements to something with a contrast ratio of at least 7:1.</w:t>
+      </w:r>
+    </w:p>
+    <w:p>
+      <w:pPr>
+        <w:shd w:val="clear" w:color="auto" w:fill="F5F6F7"/>
+        <w:spacing w:before="100" w:beforeAutospacing="1" w:after="100" w:afterAutospacing="1" w:line="240" w:lineRule="auto"/>
+        <w:rPr>
+          <w:rFonts w:ascii="Lato" w:eastAsia="Times New Roman" w:hAnsi="Lato" w:cs="Times New Roman"/>
+          <w:sz w:val="27"/>
+          <w:szCs w:val="27"/>
+          <w:lang w:eastAsia="en-IN"/>
+        </w:rPr>
+      </w:pPr>
+      <w:r>
+        <w:rPr>
+          <w:rFonts w:ascii="Lato" w:eastAsia="Times New Roman" w:hAnsi="Lato" w:cs="Times New Roman"/>
+          <w:sz w:val="27"/>
+          <w:szCs w:val="27"/>
+          <w:lang w:eastAsia="en-IN"/>
+        </w:rPr>
+        <w:t>Certain types of motion-based animations can cause discomfort for some users. In particular, people with </w:t>
+      </w:r>
+      <w:r>
+        <w:rPr>
+          <w:rFonts w:ascii="Lato" w:eastAsia="Times New Roman" w:hAnsi="Lato" w:cs="Times New Roman"/>
+          <w:i/>
+          <w:iCs/>
+          <w:sz w:val="27"/>
+          <w:szCs w:val="27"/>
+          <w:lang w:eastAsia="en-IN"/>
+        </w:rPr>
+        <w:t>vestibular</w:t>
+      </w:r>
+      <w:r>
+        <w:rPr>
+          <w:rFonts w:ascii="Lato" w:eastAsia="Times New Roman" w:hAnsi="Lato" w:cs="Times New Roman"/>
+          <w:sz w:val="27"/>
+          <w:szCs w:val="27"/>
+          <w:lang w:eastAsia="en-IN"/>
+        </w:rPr>
+        <w:t> disorders have sensitivity to certain motion triggers.</w:t>
+      </w:r>
+    </w:p>
+    <w:p>
+      <w:pPr>
+        <w:shd w:val="clear" w:color="auto" w:fill="F5F6F7"/>
+        <w:spacing w:before="100" w:beforeAutospacing="1" w:after="100" w:afterAutospacing="1" w:line="240" w:lineRule="auto"/>
+        <w:rPr>
+          <w:rFonts w:ascii="Lato" w:eastAsia="Times New Roman" w:hAnsi="Lato" w:cs="Times New Roman"/>
+          <w:sz w:val="27"/>
+          <w:szCs w:val="27"/>
+          <w:lang w:eastAsia="en-IN"/>
+        </w:rPr>
+      </w:pPr>
+      <w:r>
+        <w:rPr>
+          <w:rFonts w:ascii="Lato" w:eastAsia="Times New Roman" w:hAnsi="Lato" w:cs="Times New Roman"/>
+          <w:sz w:val="27"/>
+          <w:szCs w:val="27"/>
+          <w:lang w:eastAsia="en-IN"/>
+        </w:rPr>
+        <w:t>The </w:t>
+      </w:r>
+      <w:r>
+        <w:rPr>
+          <w:rFonts w:ascii="Courier New" w:eastAsia="Times New Roman" w:hAnsi="Courier New" w:cs="Courier New"/>
+          <w:sz w:val="20"/>
+          <w:szCs w:val="20"/>
+          <w:lang w:eastAsia="en-IN"/>
+        </w:rPr>
+        <w:t>@media</w:t>
+      </w:r>
+      <w:r>
+        <w:rPr>
+          <w:rFonts w:ascii="Lato" w:eastAsia="Times New Roman" w:hAnsi="Lato" w:cs="Times New Roman"/>
+          <w:sz w:val="27"/>
+          <w:szCs w:val="27"/>
+          <w:lang w:eastAsia="en-IN"/>
+        </w:rPr>
+        <w:t> at-rule has a media feature called </w:t>
+      </w:r>
+      <w:r>
+        <w:rPr>
+          <w:rFonts w:ascii="Courier New" w:eastAsia="Times New Roman" w:hAnsi="Courier New" w:cs="Courier New"/>
+          <w:sz w:val="20"/>
+          <w:szCs w:val="20"/>
+          <w:lang w:eastAsia="en-IN"/>
+        </w:rPr>
+        <w:t>prefers-reduced-motion</w:t>
+      </w:r>
+      <w:r>
+        <w:rPr>
+          <w:rFonts w:ascii="Lato" w:eastAsia="Times New Roman" w:hAnsi="Lato" w:cs="Times New Roman"/>
+          <w:sz w:val="27"/>
+          <w:szCs w:val="27"/>
+          <w:lang w:eastAsia="en-IN"/>
+        </w:rPr>
+        <w:t> to set CSS based on the user's preferences. It can take one of the following values:</w:t>
+      </w:r>
+    </w:p>
+    <w:p>
+      <w:pPr>
+        <w:numPr>
+          <w:ilvl w:val="0"/>
+          <w:numId w:val="3"/>
+        </w:numPr>
+        <w:shd w:val="clear" w:color="auto" w:fill="F5F6F7"/>
+        <w:spacing w:before="100" w:beforeAutospacing="1" w:after="100" w:afterAutospacing="1" w:line="240" w:lineRule="auto"/>
+        <w:rPr>
+          <w:rFonts w:ascii="Lato" w:eastAsia="Times New Roman" w:hAnsi="Lato" w:cs="Times New Roman"/>
+          <w:color w:val="000000"/>
+          <w:sz w:val="27"/>
+          <w:szCs w:val="27"/>
+          <w:lang w:eastAsia="en-IN"/>
+        </w:rPr>
+      </w:pPr>
+      <w:r>
+        <w:rPr>
+          <w:rFonts w:ascii="Courier New" w:eastAsia="Times New Roman" w:hAnsi="Courier New" w:cs="Courier New"/>
+          <w:color w:val="000000"/>
+          <w:sz w:val="20"/>
+          <w:szCs w:val="20"/>
+          <w:lang w:eastAsia="en-IN"/>
+        </w:rPr>
+        <w:t>reduce</w:t>
+      </w:r>
+    </w:p>
+    <w:p>
+      <w:pPr>
+        <w:numPr>
+          <w:ilvl w:val="0"/>
+          <w:numId w:val="3"/>
+        </w:numPr>
+        <w:shd w:val="clear" w:color="auto" w:fill="F5F6F7"/>
+        <w:spacing w:before="100" w:beforeAutospacing="1" w:after="100" w:afterAutospacing="1" w:line="240" w:lineRule="auto"/>
+        <w:rPr>
+          <w:rFonts w:ascii="Lato" w:eastAsia="Times New Roman" w:hAnsi="Lato" w:cs="Times New Roman"/>
+          <w:color w:val="000000"/>
+          <w:sz w:val="27"/>
+          <w:szCs w:val="27"/>
+          <w:lang w:eastAsia="en-IN"/>
+        </w:rPr>
+      </w:pPr>
+      <w:r>
+        <w:rPr>
+          <w:rFonts w:ascii="Courier New" w:eastAsia="Times New Roman" w:hAnsi="Courier New" w:cs="Courier New"/>
+          <w:color w:val="000000"/>
+          <w:sz w:val="20"/>
+          <w:szCs w:val="20"/>
+          <w:lang w:eastAsia="en-IN"/>
+        </w:rPr>
+        <w:t>no-preference</w:t>
+      </w:r>
+    </w:p>
+    <w:p>
+      <w:pPr>
+        <w:shd w:val="clear" w:color="auto" w:fill="F5F2F0"/>
+        <w:tabs>
+          <w:tab w:val="left" w:pos="916"/>
+          <w:tab w:val="left" w:pos="1832"/>
+          <w:tab w:val="left" w:pos="2748"/>
+          <w:tab w:val="left" w:pos="3664"/>
+          <w:tab w:val="left" w:pos="4580"/>
+          <w:tab w:val="left" w:pos="5496"/>
+          <w:tab w:val="left" w:pos="6412"/>
+          <w:tab w:val="left" w:pos="7328"/>
+          <w:tab w:val="left" w:pos="8244"/>
+          <w:tab w:val="left" w:pos="9160"/>
+          <w:tab w:val="left" w:pos="10076"/>
+          <w:tab w:val="left" w:pos="10992"/>
+          <w:tab w:val="left" w:pos="11908"/>
+          <w:tab w:val="left" w:pos="12824"/>
+          <w:tab w:val="left" w:pos="13740"/>
+          <w:tab w:val="left" w:pos="14656"/>
+        </w:tabs>
+        <w:spacing w:before="120" w:after="120" w:line="240" w:lineRule="auto"/>
+        <w:rPr>
+          <w:rFonts w:ascii="Consolas" w:eastAsia="Times New Roman" w:hAnsi="Consolas" w:cs="Courier New"/>
+          <w:color w:val="000000"/>
+          <w:sz w:val="27"/>
+          <w:szCs w:val="27"/>
+          <w:lang w:eastAsia="en-IN"/>
+        </w:rPr>
+      </w:pPr>
+      <w:r>
+        <w:rPr>
+          <w:rFonts w:ascii="Consolas" w:eastAsia="Times New Roman" w:hAnsi="Consolas" w:cs="Courier New"/>
+          <w:color w:val="2574A9"/>
+          <w:sz w:val="27"/>
+          <w:szCs w:val="27"/>
+          <w:lang w:eastAsia="en-IN"/>
+        </w:rPr>
+        <w:t>@</w:t>
+      </w:r>
+      <w:proofErr w:type="gramStart"/>
+      <w:r>
+        <w:rPr>
+          <w:rFonts w:ascii="Consolas" w:eastAsia="Times New Roman" w:hAnsi="Consolas" w:cs="Courier New"/>
+          <w:color w:val="2574A9"/>
+          <w:sz w:val="27"/>
+          <w:szCs w:val="27"/>
+          <w:lang w:eastAsia="en-IN"/>
+        </w:rPr>
+        <w:t>media</w:t>
+      </w:r>
+      <w:proofErr w:type="gramEnd"/>
+      <w:r>
+        <w:rPr>
+          <w:rFonts w:ascii="Consolas" w:eastAsia="Times New Roman" w:hAnsi="Consolas" w:cs="Courier New"/>
+          <w:color w:val="2574A9"/>
+          <w:sz w:val="27"/>
+          <w:szCs w:val="27"/>
+          <w:lang w:eastAsia="en-IN"/>
+        </w:rPr>
+        <w:t xml:space="preserve"> </w:t>
+      </w:r>
+      <w:r>
+        <w:rPr>
+          <w:rFonts w:ascii="Consolas" w:eastAsia="Times New Roman" w:hAnsi="Consolas" w:cs="Courier New"/>
+          <w:color w:val="38425C"/>
+          <w:sz w:val="27"/>
+          <w:szCs w:val="27"/>
+          <w:lang w:eastAsia="en-IN"/>
+        </w:rPr>
+        <w:t>(</w:t>
+      </w:r>
+      <w:r>
+        <w:rPr>
+          <w:rFonts w:ascii="Consolas" w:eastAsia="Times New Roman" w:hAnsi="Consolas" w:cs="Courier New"/>
+          <w:color w:val="E00000"/>
+          <w:sz w:val="27"/>
+          <w:szCs w:val="27"/>
+          <w:lang w:eastAsia="en-IN"/>
+        </w:rPr>
+        <w:t>feature</w:t>
+      </w:r>
+      <w:r>
+        <w:rPr>
+          <w:rFonts w:ascii="Consolas" w:eastAsia="Times New Roman" w:hAnsi="Consolas" w:cs="Courier New"/>
+          <w:color w:val="38425C"/>
+          <w:sz w:val="27"/>
+          <w:szCs w:val="27"/>
+          <w:lang w:eastAsia="en-IN"/>
+        </w:rPr>
+        <w:t>:</w:t>
+      </w:r>
+      <w:r>
+        <w:rPr>
+          <w:rFonts w:ascii="Consolas" w:eastAsia="Times New Roman" w:hAnsi="Consolas" w:cs="Courier New"/>
+          <w:color w:val="2574A9"/>
+          <w:sz w:val="27"/>
+          <w:szCs w:val="27"/>
+          <w:lang w:eastAsia="en-IN"/>
+        </w:rPr>
+        <w:t xml:space="preserve"> value</w:t>
+      </w:r>
+      <w:r>
+        <w:rPr>
+          <w:rFonts w:ascii="Consolas" w:eastAsia="Times New Roman" w:hAnsi="Consolas" w:cs="Courier New"/>
+          <w:color w:val="38425C"/>
+          <w:sz w:val="27"/>
+          <w:szCs w:val="27"/>
+          <w:lang w:eastAsia="en-IN"/>
+        </w:rPr>
+        <w:t>)</w:t>
+      </w:r>
+      <w:r>
+        <w:rPr>
+          <w:rFonts w:ascii="Consolas" w:eastAsia="Times New Roman" w:hAnsi="Consolas" w:cs="Courier New"/>
+          <w:color w:val="000000"/>
+          <w:sz w:val="27"/>
+          <w:szCs w:val="27"/>
+          <w:lang w:eastAsia="en-IN"/>
+        </w:rPr>
+        <w:t xml:space="preserve"> </w:t>
+      </w:r>
+      <w:r>
+        <w:rPr>
+          <w:rFonts w:ascii="Consolas" w:eastAsia="Times New Roman" w:hAnsi="Consolas" w:cs="Courier New"/>
+          <w:color w:val="38425C"/>
+          <w:sz w:val="27"/>
+          <w:szCs w:val="27"/>
+          <w:lang w:eastAsia="en-IN"/>
+        </w:rPr>
+        <w:t>{</w:t>
+      </w:r>
+    </w:p>
+    <w:p>
+      <w:pPr>
+        <w:shd w:val="clear" w:color="auto" w:fill="F5F2F0"/>
+        <w:tabs>
+          <w:tab w:val="left" w:pos="916"/>
+          <w:tab w:val="left" w:pos="1832"/>
+          <w:tab w:val="left" w:pos="2748"/>
+          <w:tab w:val="left" w:pos="3664"/>
+          <w:tab w:val="left" w:pos="4580"/>
+          <w:tab w:val="left" w:pos="5496"/>
+          <w:tab w:val="left" w:pos="6412"/>
+          <w:tab w:val="left" w:pos="7328"/>
+          <w:tab w:val="left" w:pos="8244"/>
+          <w:tab w:val="left" w:pos="9160"/>
+          <w:tab w:val="left" w:pos="10076"/>
+          <w:tab w:val="left" w:pos="10992"/>
+          <w:tab w:val="left" w:pos="11908"/>
+          <w:tab w:val="left" w:pos="12824"/>
+          <w:tab w:val="left" w:pos="13740"/>
+          <w:tab w:val="left" w:pos="14656"/>
+        </w:tabs>
+        <w:spacing w:before="120" w:after="120" w:line="240" w:lineRule="auto"/>
+        <w:rPr>
+          <w:rFonts w:ascii="Consolas" w:eastAsia="Times New Roman" w:hAnsi="Consolas" w:cs="Courier New"/>
+          <w:color w:val="000000"/>
+          <w:sz w:val="27"/>
+          <w:szCs w:val="27"/>
+          <w:lang w:eastAsia="en-IN"/>
+        </w:rPr>
+      </w:pPr>
+      <w:r>
+        <w:rPr>
+          <w:rFonts w:ascii="Consolas" w:eastAsia="Times New Roman" w:hAnsi="Consolas" w:cs="Courier New"/>
+          <w:color w:val="000000"/>
+          <w:sz w:val="27"/>
+          <w:szCs w:val="27"/>
+          <w:lang w:eastAsia="en-IN"/>
+        </w:rPr>
+        <w:t xml:space="preserve">  </w:t>
+      </w:r>
+      <w:r>
+        <w:rPr>
+          <w:rFonts w:ascii="Consolas" w:eastAsia="Times New Roman" w:hAnsi="Consolas" w:cs="Courier New"/>
+          <w:color w:val="008040"/>
+          <w:sz w:val="27"/>
+          <w:szCs w:val="27"/>
+          <w:lang w:eastAsia="en-IN"/>
+        </w:rPr>
+        <w:t>selector</w:t>
+      </w:r>
+      <w:r>
+        <w:rPr>
+          <w:rFonts w:ascii="Consolas" w:eastAsia="Times New Roman" w:hAnsi="Consolas" w:cs="Courier New"/>
+          <w:color w:val="000000"/>
+          <w:sz w:val="27"/>
+          <w:szCs w:val="27"/>
+          <w:lang w:eastAsia="en-IN"/>
+        </w:rPr>
+        <w:t xml:space="preserve"> </w:t>
+      </w:r>
+      <w:r>
+        <w:rPr>
+          <w:rFonts w:ascii="Consolas" w:eastAsia="Times New Roman" w:hAnsi="Consolas" w:cs="Courier New"/>
+          <w:color w:val="38425C"/>
+          <w:sz w:val="27"/>
+          <w:szCs w:val="27"/>
+          <w:lang w:eastAsia="en-IN"/>
+        </w:rPr>
+        <w:t>{</w:t>
+      </w:r>
+    </w:p>
+    <w:p>
+      <w:pPr>
+        <w:shd w:val="clear" w:color="auto" w:fill="F5F2F0"/>
+        <w:tabs>
+          <w:tab w:val="left" w:pos="916"/>
+          <w:tab w:val="left" w:pos="1832"/>
+          <w:tab w:val="left" w:pos="2748"/>
+          <w:tab w:val="left" w:pos="3664"/>
+          <w:tab w:val="left" w:pos="4580"/>
+          <w:tab w:val="left" w:pos="5496"/>
+          <w:tab w:val="left" w:pos="6412"/>
+          <w:tab w:val="left" w:pos="7328"/>
+          <w:tab w:val="left" w:pos="8244"/>
+          <w:tab w:val="left" w:pos="9160"/>
+          <w:tab w:val="left" w:pos="10076"/>
+          <w:tab w:val="left" w:pos="10992"/>
+          <w:tab w:val="left" w:pos="11908"/>
+          <w:tab w:val="left" w:pos="12824"/>
+          <w:tab w:val="left" w:pos="13740"/>
+          <w:tab w:val="left" w:pos="14656"/>
+        </w:tabs>
+        <w:spacing w:before="120" w:after="120" w:line="240" w:lineRule="auto"/>
+        <w:rPr>
+          <w:rFonts w:ascii="Consolas" w:eastAsia="Times New Roman" w:hAnsi="Consolas" w:cs="Courier New"/>
+          <w:color w:val="000000"/>
+          <w:sz w:val="27"/>
+          <w:szCs w:val="27"/>
+          <w:lang w:eastAsia="en-IN"/>
+        </w:rPr>
+      </w:pPr>
+      <w:r>
+        <w:rPr>
+          <w:rFonts w:ascii="Consolas" w:eastAsia="Times New Roman" w:hAnsi="Consolas" w:cs="Courier New"/>
+          <w:color w:val="000000"/>
+          <w:sz w:val="27"/>
+          <w:szCs w:val="27"/>
+          <w:lang w:eastAsia="en-IN"/>
+        </w:rPr>
+        <w:t xml:space="preserve">    styles</w:t>
+      </w:r>
+    </w:p>
+    <w:p>
+      <w:pPr>
+        <w:shd w:val="clear" w:color="auto" w:fill="F5F2F0"/>
+        <w:tabs>
+          <w:tab w:val="left" w:pos="916"/>
+          <w:tab w:val="left" w:pos="1832"/>
+          <w:tab w:val="left" w:pos="2748"/>
+          <w:tab w:val="left" w:pos="3664"/>
+          <w:tab w:val="left" w:pos="4580"/>
+          <w:tab w:val="left" w:pos="5496"/>
+          <w:tab w:val="left" w:pos="6412"/>
+          <w:tab w:val="left" w:pos="7328"/>
+          <w:tab w:val="left" w:pos="8244"/>
+          <w:tab w:val="left" w:pos="9160"/>
+          <w:tab w:val="left" w:pos="10076"/>
+          <w:tab w:val="left" w:pos="10992"/>
+          <w:tab w:val="left" w:pos="11908"/>
+          <w:tab w:val="left" w:pos="12824"/>
+          <w:tab w:val="left" w:pos="13740"/>
+          <w:tab w:val="left" w:pos="14656"/>
+        </w:tabs>
+        <w:spacing w:before="120" w:after="120" w:line="240" w:lineRule="auto"/>
+        <w:rPr>
+          <w:rFonts w:ascii="Consolas" w:eastAsia="Times New Roman" w:hAnsi="Consolas" w:cs="Courier New"/>
+          <w:color w:val="000000"/>
+          <w:sz w:val="27"/>
+          <w:szCs w:val="27"/>
+          <w:lang w:eastAsia="en-IN"/>
+        </w:rPr>
+      </w:pPr>
+      <w:r>
+        <w:rPr>
+          <w:rFonts w:ascii="Consolas" w:eastAsia="Times New Roman" w:hAnsi="Consolas" w:cs="Courier New"/>
+          <w:color w:val="000000"/>
+          <w:sz w:val="27"/>
+          <w:szCs w:val="27"/>
+          <w:lang w:eastAsia="en-IN"/>
+        </w:rPr>
+        <w:t xml:space="preserve">  </w:t>
+      </w:r>
+      <w:r>
+        <w:rPr>
+          <w:rFonts w:ascii="Consolas" w:eastAsia="Times New Roman" w:hAnsi="Consolas" w:cs="Courier New"/>
+          <w:color w:val="38425C"/>
+          <w:sz w:val="27"/>
+          <w:szCs w:val="27"/>
+          <w:lang w:eastAsia="en-IN"/>
+        </w:rPr>
+        <w:t>}</w:t>
+      </w:r>
+    </w:p>
+    <w:p>
+      <w:pPr>
+        <w:shd w:val="clear" w:color="auto" w:fill="F5F2F0"/>
+        <w:tabs>
+          <w:tab w:val="left" w:pos="916"/>
+          <w:tab w:val="left" w:pos="1832"/>
+          <w:tab w:val="left" w:pos="2748"/>
+          <w:tab w:val="left" w:pos="3664"/>
+          <w:tab w:val="left" w:pos="4580"/>
+          <w:tab w:val="left" w:pos="5496"/>
+          <w:tab w:val="left" w:pos="6412"/>
+          <w:tab w:val="left" w:pos="7328"/>
+          <w:tab w:val="left" w:pos="8244"/>
+          <w:tab w:val="left" w:pos="9160"/>
+          <w:tab w:val="left" w:pos="10076"/>
+          <w:tab w:val="left" w:pos="10992"/>
+          <w:tab w:val="left" w:pos="11908"/>
+          <w:tab w:val="left" w:pos="12824"/>
+          <w:tab w:val="left" w:pos="13740"/>
+          <w:tab w:val="left" w:pos="14656"/>
+        </w:tabs>
+        <w:spacing w:before="120" w:after="120" w:line="240" w:lineRule="auto"/>
+        <w:rPr>
+          <w:rFonts w:ascii="Consolas" w:eastAsia="Times New Roman" w:hAnsi="Consolas" w:cs="Courier New"/>
+          <w:color w:val="000000"/>
+          <w:sz w:val="27"/>
+          <w:szCs w:val="27"/>
+          <w:lang w:eastAsia="en-IN"/>
+        </w:rPr>
+      </w:pPr>
+      <w:r>
+        <w:rPr>
+          <w:rFonts w:ascii="Consolas" w:eastAsia="Times New Roman" w:hAnsi="Consolas" w:cs="Courier New"/>
+          <w:color w:val="38425C"/>
+          <w:sz w:val="27"/>
+          <w:szCs w:val="27"/>
+          <w:lang w:eastAsia="en-IN"/>
+        </w:rPr>
+        <w:t>}</w:t>
+      </w:r>
+    </w:p>
+    <w:p>
+      <w:pPr>
+        <w:spacing w:before="375" w:after="375" w:line="240" w:lineRule="auto"/>
+        <w:rPr>
+          <w:rFonts w:ascii="Times New Roman" w:eastAsia="Times New Roman" w:hAnsi="Times New Roman" w:cs="Times New Roman"/>
+          <w:sz w:val="24"/>
+          <w:szCs w:val="24"/>
+          <w:lang w:eastAsia="en-IN"/>
+        </w:rPr>
+      </w:pPr>
+      <w:r>
+        <w:rPr>
+          <w:rFonts w:ascii="Times New Roman" w:eastAsia="Times New Roman" w:hAnsi="Times New Roman" w:cs="Times New Roman"/>
+          <w:sz w:val="24"/>
+          <w:szCs w:val="24"/>
+          <w:lang w:eastAsia="en-IN"/>
+        </w:rPr>
+        <w:pict w14:anchorId="1FCAE015">
+          <v:rect id="_x0000_i1025" style="width:0;height:0" o:hralign="center" o:hrstd="t" o:hrnoshade="t" o:hr="t" fillcolor="black" stroked="f"/>
+        </w:pict>
+      </w:r>
+    </w:p>
+    <w:p>
+      <w:pPr>
+        <w:shd w:val="clear" w:color="auto" w:fill="F5F6F7"/>
+        <w:spacing w:after="0" w:line="240" w:lineRule="auto"/>
+        <w:rPr>
+          <w:rFonts w:ascii="Lato" w:eastAsia="Times New Roman" w:hAnsi="Lato" w:cs="Times New Roman"/>
+          <w:sz w:val="27"/>
+          <w:szCs w:val="27"/>
+          <w:lang w:eastAsia="en-IN"/>
+        </w:rPr>
+      </w:pPr>
+      <w:r>
+        <w:rPr>
+          <w:rFonts w:ascii="Lato" w:eastAsia="Times New Roman" w:hAnsi="Lato" w:cs="Times New Roman"/>
+          <w:sz w:val="27"/>
+          <w:szCs w:val="27"/>
+          <w:lang w:eastAsia="en-IN"/>
+        </w:rPr>
+        <w:lastRenderedPageBreak/>
+        <w:t>Wrap the style rule that sets </w:t>
+      </w:r>
+      <w:r>
+        <w:rPr>
+          <w:rFonts w:ascii="Courier New" w:eastAsia="Times New Roman" w:hAnsi="Courier New" w:cs="Courier New"/>
+          <w:sz w:val="20"/>
+          <w:szCs w:val="20"/>
+          <w:lang w:eastAsia="en-IN"/>
+        </w:rPr>
+        <w:t>scroll-</w:t>
+      </w:r>
+      <w:proofErr w:type="spellStart"/>
+      <w:r>
+        <w:rPr>
+          <w:rFonts w:ascii="Courier New" w:eastAsia="Times New Roman" w:hAnsi="Courier New" w:cs="Courier New"/>
+          <w:sz w:val="20"/>
+          <w:szCs w:val="20"/>
+          <w:lang w:eastAsia="en-IN"/>
+        </w:rPr>
+        <w:t>behavior</w:t>
+      </w:r>
+      <w:proofErr w:type="spellEnd"/>
+      <w:r>
+        <w:rPr>
+          <w:rFonts w:ascii="Courier New" w:eastAsia="Times New Roman" w:hAnsi="Courier New" w:cs="Courier New"/>
+          <w:sz w:val="20"/>
+          <w:szCs w:val="20"/>
+          <w:lang w:eastAsia="en-IN"/>
+        </w:rPr>
+        <w:t>: smooth</w:t>
+      </w:r>
+      <w:r>
+        <w:rPr>
+          <w:rFonts w:ascii="Lato" w:eastAsia="Times New Roman" w:hAnsi="Lato" w:cs="Times New Roman"/>
+          <w:sz w:val="27"/>
+          <w:szCs w:val="27"/>
+          <w:lang w:eastAsia="en-IN"/>
+        </w:rPr>
+        <w:t> within an </w:t>
+      </w:r>
+      <w:r>
+        <w:rPr>
+          <w:rFonts w:ascii="Courier New" w:eastAsia="Times New Roman" w:hAnsi="Courier New" w:cs="Courier New"/>
+          <w:sz w:val="20"/>
+          <w:szCs w:val="20"/>
+          <w:lang w:eastAsia="en-IN"/>
+        </w:rPr>
+        <w:t>@media</w:t>
+      </w:r>
+      <w:r>
+        <w:rPr>
+          <w:rFonts w:ascii="Lato" w:eastAsia="Times New Roman" w:hAnsi="Lato" w:cs="Times New Roman"/>
+          <w:sz w:val="27"/>
+          <w:szCs w:val="27"/>
+          <w:lang w:eastAsia="en-IN"/>
+        </w:rPr>
+        <w:t> at-rule with the media feature </w:t>
+      </w:r>
+      <w:r>
+        <w:rPr>
+          <w:rFonts w:ascii="Courier New" w:eastAsia="Times New Roman" w:hAnsi="Courier New" w:cs="Courier New"/>
+          <w:sz w:val="20"/>
+          <w:szCs w:val="20"/>
+          <w:lang w:eastAsia="en-IN"/>
+        </w:rPr>
+        <w:t>prefers-reduced-motion</w:t>
+      </w:r>
+      <w:r>
+        <w:rPr>
+          <w:rFonts w:ascii="Lato" w:eastAsia="Times New Roman" w:hAnsi="Lato" w:cs="Times New Roman"/>
+          <w:sz w:val="27"/>
+          <w:szCs w:val="27"/>
+          <w:lang w:eastAsia="en-IN"/>
+        </w:rPr>
+        <w:t> having </w:t>
+      </w:r>
+      <w:r>
+        <w:rPr>
+          <w:rFonts w:ascii="Courier New" w:eastAsia="Times New Roman" w:hAnsi="Courier New" w:cs="Courier New"/>
+          <w:sz w:val="20"/>
+          <w:szCs w:val="20"/>
+          <w:lang w:eastAsia="en-IN"/>
+        </w:rPr>
+        <w:t>no-preference</w:t>
+      </w:r>
+      <w:r>
+        <w:rPr>
+          <w:rFonts w:ascii="Lato" w:eastAsia="Times New Roman" w:hAnsi="Lato" w:cs="Times New Roman"/>
+          <w:sz w:val="27"/>
+          <w:szCs w:val="27"/>
+          <w:lang w:eastAsia="en-IN"/>
+        </w:rPr>
+        <w:t> set as the value.</w:t>
+      </w:r>
+    </w:p>
+    <w:p>
+      <w:pPr>
+        <w:shd w:val="clear" w:color="auto" w:fill="FFFFFE"/>
+        <w:spacing w:after="0" w:line="360" w:lineRule="atLeast"/>
+        <w:rPr>
+          <w:rFonts w:ascii="Courier New" w:eastAsia="Times New Roman" w:hAnsi="Courier New" w:cs="Courier New"/>
+          <w:color w:val="000000"/>
+          <w:sz w:val="27"/>
+          <w:szCs w:val="27"/>
+          <w:lang w:eastAsia="en-IN"/>
+        </w:rPr>
+      </w:pPr>
+      <w:r>
+        <w:rPr>
+          <w:rFonts w:ascii="Courier New" w:eastAsia="Times New Roman" w:hAnsi="Courier New" w:cs="Courier New"/>
+          <w:color w:val="000000"/>
+          <w:sz w:val="27"/>
+          <w:szCs w:val="27"/>
+          <w:lang w:eastAsia="en-IN"/>
+        </w:rPr>
+        <w:t>@</w:t>
+      </w:r>
+      <w:r>
+        <w:rPr>
+          <w:rFonts w:ascii="Courier New" w:eastAsia="Times New Roman" w:hAnsi="Courier New" w:cs="Courier New"/>
+          <w:color w:val="800000"/>
+          <w:sz w:val="27"/>
+          <w:szCs w:val="27"/>
+          <w:lang w:eastAsia="en-IN"/>
+        </w:rPr>
+        <w:t>media</w:t>
+      </w:r>
+      <w:r>
+        <w:rPr>
+          <w:rFonts w:ascii="Courier New" w:eastAsia="Times New Roman" w:hAnsi="Courier New" w:cs="Courier New"/>
+          <w:color w:val="000000"/>
+          <w:sz w:val="27"/>
+          <w:szCs w:val="27"/>
+          <w:lang w:eastAsia="en-IN"/>
+        </w:rPr>
+        <w:t> (</w:t>
+      </w:r>
+      <w:r>
+        <w:rPr>
+          <w:rFonts w:ascii="Courier New" w:eastAsia="Times New Roman" w:hAnsi="Courier New" w:cs="Courier New"/>
+          <w:color w:val="800000"/>
+          <w:sz w:val="27"/>
+          <w:szCs w:val="27"/>
+          <w:lang w:eastAsia="en-IN"/>
+        </w:rPr>
+        <w:t>prefers-reduced-motion:</w:t>
+      </w:r>
+      <w:r>
+        <w:rPr>
+          <w:rFonts w:ascii="Courier New" w:eastAsia="Times New Roman" w:hAnsi="Courier New" w:cs="Courier New"/>
+          <w:color w:val="000000"/>
+          <w:sz w:val="27"/>
+          <w:szCs w:val="27"/>
+          <w:lang w:eastAsia="en-IN"/>
+        </w:rPr>
+        <w:t> </w:t>
+      </w:r>
+      <w:r>
+        <w:rPr>
+          <w:rFonts w:ascii="Courier New" w:eastAsia="Times New Roman" w:hAnsi="Courier New" w:cs="Courier New"/>
+          <w:color w:val="800000"/>
+          <w:sz w:val="27"/>
+          <w:szCs w:val="27"/>
+          <w:lang w:eastAsia="en-IN"/>
+        </w:rPr>
+        <w:t>no-</w:t>
+      </w:r>
+      <w:proofErr w:type="gramStart"/>
+      <w:r>
+        <w:rPr>
+          <w:rFonts w:ascii="Courier New" w:eastAsia="Times New Roman" w:hAnsi="Courier New" w:cs="Courier New"/>
+          <w:color w:val="800000"/>
+          <w:sz w:val="27"/>
+          <w:szCs w:val="27"/>
+          <w:lang w:eastAsia="en-IN"/>
+        </w:rPr>
+        <w:t>preference</w:t>
+      </w:r>
+      <w:r>
+        <w:rPr>
+          <w:rFonts w:ascii="Courier New" w:eastAsia="Times New Roman" w:hAnsi="Courier New" w:cs="Courier New"/>
+          <w:color w:val="000000"/>
+          <w:sz w:val="27"/>
+          <w:szCs w:val="27"/>
+          <w:lang w:eastAsia="en-IN"/>
+        </w:rPr>
+        <w:t>){</w:t>
+      </w:r>
+      <w:proofErr w:type="gramEnd"/>
+    </w:p>
+    <w:p>
+      <w:pPr>
+        <w:shd w:val="clear" w:color="auto" w:fill="FFFFFE"/>
+        <w:spacing w:after="0" w:line="360" w:lineRule="atLeast"/>
+        <w:rPr>
+          <w:rFonts w:ascii="Courier New" w:eastAsia="Times New Roman" w:hAnsi="Courier New" w:cs="Courier New"/>
+          <w:color w:val="000000"/>
+          <w:sz w:val="27"/>
+          <w:szCs w:val="27"/>
+          <w:lang w:eastAsia="en-IN"/>
+        </w:rPr>
+      </w:pPr>
+      <w:r>
+        <w:rPr>
+          <w:rFonts w:ascii="Courier New" w:eastAsia="Times New Roman" w:hAnsi="Courier New" w:cs="Courier New"/>
+          <w:color w:val="000000"/>
+          <w:sz w:val="27"/>
+          <w:szCs w:val="27"/>
+          <w:lang w:eastAsia="en-IN"/>
+        </w:rPr>
+        <w:t>* {</w:t>
+      </w:r>
+    </w:p>
+    <w:p>
+      <w:pPr>
+        <w:shd w:val="clear" w:color="auto" w:fill="FFFFFE"/>
+        <w:spacing w:after="0" w:line="360" w:lineRule="atLeast"/>
+        <w:rPr>
+          <w:rFonts w:ascii="Courier New" w:eastAsia="Times New Roman" w:hAnsi="Courier New" w:cs="Courier New"/>
+          <w:color w:val="000000"/>
+          <w:sz w:val="27"/>
+          <w:szCs w:val="27"/>
+          <w:lang w:eastAsia="en-IN"/>
+        </w:rPr>
+      </w:pPr>
+      <w:r>
+        <w:rPr>
+          <w:rFonts w:ascii="Courier New" w:eastAsia="Times New Roman" w:hAnsi="Courier New" w:cs="Courier New"/>
+          <w:color w:val="000000"/>
+          <w:sz w:val="27"/>
+          <w:szCs w:val="27"/>
+          <w:lang w:eastAsia="en-IN"/>
+        </w:rPr>
+        <w:t>  </w:t>
+      </w:r>
+      <w:r>
+        <w:rPr>
+          <w:rFonts w:ascii="Courier New" w:eastAsia="Times New Roman" w:hAnsi="Courier New" w:cs="Courier New"/>
+          <w:color w:val="FF0000"/>
+          <w:sz w:val="27"/>
+          <w:szCs w:val="27"/>
+          <w:lang w:eastAsia="en-IN"/>
+        </w:rPr>
+        <w:t>scroll-</w:t>
+      </w:r>
+      <w:proofErr w:type="spellStart"/>
+      <w:r>
+        <w:rPr>
+          <w:rFonts w:ascii="Courier New" w:eastAsia="Times New Roman" w:hAnsi="Courier New" w:cs="Courier New"/>
+          <w:color w:val="FF0000"/>
+          <w:sz w:val="27"/>
+          <w:szCs w:val="27"/>
+          <w:lang w:eastAsia="en-IN"/>
+        </w:rPr>
+        <w:t>behavior</w:t>
+      </w:r>
+      <w:proofErr w:type="spellEnd"/>
+      <w:r>
+        <w:rPr>
+          <w:rFonts w:ascii="Courier New" w:eastAsia="Times New Roman" w:hAnsi="Courier New" w:cs="Courier New"/>
+          <w:color w:val="FF0000"/>
+          <w:sz w:val="27"/>
+          <w:szCs w:val="27"/>
+          <w:lang w:eastAsia="en-IN"/>
+        </w:rPr>
+        <w:t>:</w:t>
+      </w:r>
+      <w:r>
+        <w:rPr>
+          <w:rFonts w:ascii="Courier New" w:eastAsia="Times New Roman" w:hAnsi="Courier New" w:cs="Courier New"/>
+          <w:color w:val="000000"/>
+          <w:sz w:val="27"/>
+          <w:szCs w:val="27"/>
+          <w:lang w:eastAsia="en-IN"/>
+        </w:rPr>
+        <w:t> </w:t>
+      </w:r>
+      <w:r>
+        <w:rPr>
+          <w:rFonts w:ascii="Courier New" w:eastAsia="Times New Roman" w:hAnsi="Courier New" w:cs="Courier New"/>
+          <w:color w:val="0451A5"/>
+          <w:sz w:val="27"/>
+          <w:szCs w:val="27"/>
+          <w:lang w:eastAsia="en-IN"/>
+        </w:rPr>
+        <w:t>smooth</w:t>
+      </w:r>
+      <w:r>
+        <w:rPr>
+          <w:rFonts w:ascii="Courier New" w:eastAsia="Times New Roman" w:hAnsi="Courier New" w:cs="Courier New"/>
+          <w:color w:val="000000"/>
+          <w:sz w:val="27"/>
+          <w:szCs w:val="27"/>
+          <w:lang w:eastAsia="en-IN"/>
+        </w:rPr>
+        <w:t>;</w:t>
+      </w:r>
+    </w:p>
+    <w:p>
+      <w:pPr>
+        <w:shd w:val="clear" w:color="auto" w:fill="FFFFFE"/>
+        <w:spacing w:after="0" w:line="360" w:lineRule="atLeast"/>
+        <w:rPr>
+          <w:rFonts w:ascii="Courier New" w:eastAsia="Times New Roman" w:hAnsi="Courier New" w:cs="Courier New"/>
+          <w:color w:val="000000"/>
+          <w:sz w:val="27"/>
+          <w:szCs w:val="27"/>
+          <w:lang w:eastAsia="en-IN"/>
+        </w:rPr>
+      </w:pPr>
+      <w:r>
+        <w:rPr>
+          <w:rFonts w:ascii="Courier New" w:eastAsia="Times New Roman" w:hAnsi="Courier New" w:cs="Courier New"/>
+          <w:color w:val="000000"/>
+          <w:sz w:val="27"/>
+          <w:szCs w:val="27"/>
+          <w:lang w:eastAsia="en-IN"/>
+        </w:rPr>
+        <w:t>}</w:t>
+      </w:r>
+    </w:p>
+    <w:p>
+      <w:pPr>
+        <w:shd w:val="clear" w:color="auto" w:fill="FFFFFE"/>
+        <w:spacing w:after="0" w:line="360" w:lineRule="atLeast"/>
+        <w:rPr>
+          <w:rFonts w:ascii="Courier New" w:eastAsia="Times New Roman" w:hAnsi="Courier New" w:cs="Courier New"/>
+          <w:color w:val="000000"/>
+          <w:sz w:val="27"/>
+          <w:szCs w:val="27"/>
+          <w:lang w:eastAsia="en-IN"/>
+        </w:rPr>
+      </w:pPr>
+      <w:r>
+        <w:rPr>
+          <w:rFonts w:ascii="Courier New" w:eastAsia="Times New Roman" w:hAnsi="Courier New" w:cs="Courier New"/>
+          <w:color w:val="000000"/>
+          <w:sz w:val="27"/>
+          <w:szCs w:val="27"/>
+          <w:lang w:eastAsia="en-IN"/>
+        </w:rPr>
+        <w:t>}</w:t>
+      </w:r>
+    </w:p>
+    <w:p>
+      <w:pPr>
+        <w:pStyle w:val="NormalWeb"/>
+        <w:shd w:val="clear" w:color="auto" w:fill="F5F6F7"/>
+        <w:rPr>
+          <w:rFonts w:ascii="Lato" w:hAnsi="Lato"/>
+          <w:sz w:val="27"/>
+          <w:szCs w:val="27"/>
+        </w:rPr>
+      </w:pPr>
     </w:p>
     <w:sectPr>
       <w:pgSz w:w="11906" w:h="16838"/>
@@ -406,6 +1447,155 @@
     </w:lvl>
   </w:abstractNum>
   <w:abstractNum w:abstractNumId="1" w15:restartNumberingAfterBreak="0">
+    <w:nsid w:val="489A0683"/>
+    <w:multiLevelType w:val="multilevel"/>
+    <w:tmpl w:val="DD38641C"/>
+    <w:lvl w:ilvl="0">
+      <w:start w:val="1"/>
+      <w:numFmt w:val="bullet"/>
+      <w:lvlText w:val=""/>
+      <w:lvlJc w:val="left"/>
+      <w:pPr>
+        <w:tabs>
+          <w:tab w:val="num" w:pos="720"/>
+        </w:tabs>
+        <w:ind w:left="720" w:hanging="360"/>
+      </w:pPr>
+      <w:rPr>
+        <w:rFonts w:ascii="Symbol" w:hAnsi="Symbol" w:hint="default"/>
+        <w:sz w:val="20"/>
+      </w:rPr>
+    </w:lvl>
+    <w:lvl w:ilvl="1" w:tentative="1">
+      <w:start w:val="1"/>
+      <w:numFmt w:val="bullet"/>
+      <w:lvlText w:val="o"/>
+      <w:lvlJc w:val="left"/>
+      <w:pPr>
+        <w:tabs>
+          <w:tab w:val="num" w:pos="1440"/>
+        </w:tabs>
+        <w:ind w:left="1440" w:hanging="360"/>
+      </w:pPr>
+      <w:rPr>
+        <w:rFonts w:ascii="Courier New" w:hAnsi="Courier New" w:hint="default"/>
+        <w:sz w:val="20"/>
+      </w:rPr>
+    </w:lvl>
+    <w:lvl w:ilvl="2" w:tentative="1">
+      <w:start w:val="1"/>
+      <w:numFmt w:val="bullet"/>
+      <w:lvlText w:val=""/>
+      <w:lvlJc w:val="left"/>
+      <w:pPr>
+        <w:tabs>
+          <w:tab w:val="num" w:pos="2160"/>
+        </w:tabs>
+        <w:ind w:left="2160" w:hanging="360"/>
+      </w:pPr>
+      <w:rPr>
+        <w:rFonts w:ascii="Wingdings" w:hAnsi="Wingdings" w:hint="default"/>
+        <w:sz w:val="20"/>
+      </w:rPr>
+    </w:lvl>
+    <w:lvl w:ilvl="3" w:tentative="1">
+      <w:start w:val="1"/>
+      <w:numFmt w:val="bullet"/>
+      <w:lvlText w:val=""/>
+      <w:lvlJc w:val="left"/>
+      <w:pPr>
+        <w:tabs>
+          <w:tab w:val="num" w:pos="2880"/>
+        </w:tabs>
+        <w:ind w:left="2880" w:hanging="360"/>
+      </w:pPr>
+      <w:rPr>
+        <w:rFonts w:ascii="Wingdings" w:hAnsi="Wingdings" w:hint="default"/>
+        <w:sz w:val="20"/>
+      </w:rPr>
+    </w:lvl>
+    <w:lvl w:ilvl="4" w:tentative="1">
+      <w:start w:val="1"/>
+      <w:numFmt w:val="bullet"/>
+      <w:lvlText w:val=""/>
+      <w:lvlJc w:val="left"/>
+      <w:pPr>
+        <w:tabs>
+          <w:tab w:val="num" w:pos="3600"/>
+        </w:tabs>
+        <w:ind w:left="3600" w:hanging="360"/>
+      </w:pPr>
+      <w:rPr>
+        <w:rFonts w:ascii="Wingdings" w:hAnsi="Wingdings" w:hint="default"/>
+        <w:sz w:val="20"/>
+      </w:rPr>
+    </w:lvl>
+    <w:lvl w:ilvl="5" w:tentative="1">
+      <w:start w:val="1"/>
+      <w:numFmt w:val="bullet"/>
+      <w:lvlText w:val=""/>
+      <w:lvlJc w:val="left"/>
+      <w:pPr>
+        <w:tabs>
+          <w:tab w:val="num" w:pos="4320"/>
+        </w:tabs>
+        <w:ind w:left="4320" w:hanging="360"/>
+      </w:pPr>
+      <w:rPr>
+        <w:rFonts w:ascii="Wingdings" w:hAnsi="Wingdings" w:hint="default"/>
+        <w:sz w:val="20"/>
+      </w:rPr>
+    </w:lvl>
+    <w:lvl w:ilvl="6" w:tentative="1">
+      <w:start w:val="1"/>
+      <w:numFmt w:val="bullet"/>
+      <w:lvlText w:val=""/>
+      <w:lvlJc w:val="left"/>
+      <w:pPr>
+        <w:tabs>
+          <w:tab w:val="num" w:pos="5040"/>
+        </w:tabs>
+        <w:ind w:left="5040" w:hanging="360"/>
+      </w:pPr>
+      <w:rPr>
+        <w:rFonts w:ascii="Wingdings" w:hAnsi="Wingdings" w:hint="default"/>
+        <w:sz w:val="20"/>
+      </w:rPr>
+    </w:lvl>
+    <w:lvl w:ilvl="7" w:tentative="1">
+      <w:start w:val="1"/>
+      <w:numFmt w:val="bullet"/>
+      <w:lvlText w:val=""/>
+      <w:lvlJc w:val="left"/>
+      <w:pPr>
+        <w:tabs>
+          <w:tab w:val="num" w:pos="5760"/>
+        </w:tabs>
+        <w:ind w:left="5760" w:hanging="360"/>
+      </w:pPr>
+      <w:rPr>
+        <w:rFonts w:ascii="Wingdings" w:hAnsi="Wingdings" w:hint="default"/>
+        <w:sz w:val="20"/>
+      </w:rPr>
+    </w:lvl>
+    <w:lvl w:ilvl="8" w:tentative="1">
+      <w:start w:val="1"/>
+      <w:numFmt w:val="bullet"/>
+      <w:lvlText w:val=""/>
+      <w:lvlJc w:val="left"/>
+      <w:pPr>
+        <w:tabs>
+          <w:tab w:val="num" w:pos="6480"/>
+        </w:tabs>
+        <w:ind w:left="6480" w:hanging="360"/>
+      </w:pPr>
+      <w:rPr>
+        <w:rFonts w:ascii="Wingdings" w:hAnsi="Wingdings" w:hint="default"/>
+        <w:sz w:val="20"/>
+      </w:rPr>
+    </w:lvl>
+  </w:abstractNum>
+  <w:abstractNum w:abstractNumId="2" w15:restartNumberingAfterBreak="0">
     <w:nsid w:val="74BF27A0"/>
     <w:multiLevelType w:val="hybridMultilevel"/>
     <w:tmpl w:val="D424071A"/>
@@ -519,10 +1709,13 @@
     </w:lvl>
   </w:abstractNum>
   <w:num w:numId="1" w16cid:durableId="1346635792">
-    <w:abstractNumId w:val="1"/>
+    <w:abstractNumId w:val="2"/>
   </w:num>
   <w:num w:numId="2" w16cid:durableId="378945346">
     <w:abstractNumId w:val="0"/>
+  </w:num>
+  <w:num w:numId="3" w16cid:durableId="24841435">
+    <w:abstractNumId w:val="1"/>
   </w:num>
 </w:numbering>
 </file>
@@ -1083,6 +2276,73 @@
       <w:iCs/>
     </w:rPr>
   </w:style>
+  <w:style w:type="character" w:styleId="HTMLDefinition">
+    <w:name w:val="HTML Definition"/>
+    <w:basedOn w:val="DefaultParagraphFont"/>
+    <w:uiPriority w:val="99"/>
+    <w:semiHidden/>
+    <w:unhideWhenUsed/>
+    <w:rsid w:val="00BD2EFF"/>
+    <w:rPr>
+      <w:i/>
+      <w:iCs/>
+    </w:rPr>
+  </w:style>
+  <w:style w:type="paragraph" w:styleId="HTMLPreformatted">
+    <w:name w:val="HTML Preformatted"/>
+    <w:basedOn w:val="Normal"/>
+    <w:link w:val="HTMLPreformattedChar"/>
+    <w:uiPriority w:val="99"/>
+    <w:semiHidden/>
+    <w:unhideWhenUsed/>
+    <w:rsid w:val="00BD2EFF"/>
+    <w:pPr>
+      <w:tabs>
+        <w:tab w:val="left" w:pos="916"/>
+        <w:tab w:val="left" w:pos="1832"/>
+        <w:tab w:val="left" w:pos="2748"/>
+        <w:tab w:val="left" w:pos="3664"/>
+        <w:tab w:val="left" w:pos="4580"/>
+        <w:tab w:val="left" w:pos="5496"/>
+        <w:tab w:val="left" w:pos="6412"/>
+        <w:tab w:val="left" w:pos="7328"/>
+        <w:tab w:val="left" w:pos="8244"/>
+        <w:tab w:val="left" w:pos="9160"/>
+        <w:tab w:val="left" w:pos="10076"/>
+        <w:tab w:val="left" w:pos="10992"/>
+        <w:tab w:val="left" w:pos="11908"/>
+        <w:tab w:val="left" w:pos="12824"/>
+        <w:tab w:val="left" w:pos="13740"/>
+        <w:tab w:val="left" w:pos="14656"/>
+      </w:tabs>
+      <w:spacing w:after="0" w:line="240" w:lineRule="auto"/>
+    </w:pPr>
+    <w:rPr>
+      <w:rFonts w:ascii="Courier New" w:eastAsia="Times New Roman" w:hAnsi="Courier New" w:cs="Courier New"/>
+      <w:sz w:val="20"/>
+      <w:szCs w:val="20"/>
+      <w:lang w:eastAsia="en-IN"/>
+    </w:rPr>
+  </w:style>
+  <w:style w:type="character" w:customStyle="1" w:styleId="HTMLPreformattedChar">
+    <w:name w:val="HTML Preformatted Char"/>
+    <w:basedOn w:val="DefaultParagraphFont"/>
+    <w:link w:val="HTMLPreformatted"/>
+    <w:uiPriority w:val="99"/>
+    <w:semiHidden/>
+    <w:rsid w:val="00BD2EFF"/>
+    <w:rPr>
+      <w:rFonts w:ascii="Courier New" w:eastAsia="Times New Roman" w:hAnsi="Courier New" w:cs="Courier New"/>
+      <w:sz w:val="20"/>
+      <w:szCs w:val="20"/>
+      <w:lang w:eastAsia="en-IN"/>
+    </w:rPr>
+  </w:style>
+  <w:style w:type="character" w:customStyle="1" w:styleId="token">
+    <w:name w:val="token"/>
+    <w:basedOn w:val="DefaultParagraphFont"/>
+    <w:rsid w:val="00BD2EFF"/>
+  </w:style>
 </w:styles>
 </file>
 

</xml_diff>